<commit_message>
Filled goldp and silver contracts with placeholders
</commit_message>
<xml_diff>
--- a/docxFiles/goldp.docx
+++ b/docxFiles/goldp.docx
@@ -8291,8 +8291,8 @@
               <w:rPr>
                 <w:rFonts w:asciiTheme="majorHAnsi" w:hAnsiTheme="majorHAnsi" w:cstheme="majorHAnsi"/>
                 <w:bCs/>
-                <w:sz w:val="20"/>
-                <w:szCs w:val="20"/>
+                <w:sz w:val="22"/>
+                <w:szCs w:val="22"/>
               </w:rPr>
               <w:t>Annuel</w:t>
             </w:r>
@@ -8319,10 +8319,10 @@
               <w:rPr>
                 <w:rFonts w:asciiTheme="majorHAnsi" w:hAnsiTheme="majorHAnsi" w:cstheme="majorHAnsi"/>
                 <w:b/>
-                <w:sz w:val="20"/>
-                <w:szCs w:val="20"/>
-              </w:rPr>
-              <w:t>880€</w:t>
+                <w:sz w:val="22"/>
+                <w:szCs w:val="22"/>
+              </w:rPr>
+              <w:t>880 €</w:t>
             </w:r>
           </w:p>
         </w:tc>
@@ -8350,44 +8350,27 @@
               <w:t>Je choisis cette option :</w:t>
             </w:r>
           </w:p>
-          <w:sdt>
-            <w:sdtPr>
+          <w:p>
+            <w:pPr>
+              <w:jc w:val="center"/>
+              <w:rPr>
+                <w:rFonts w:asciiTheme="majorHAnsi" w:hAnsiTheme="majorHAnsi" w:cstheme="majorHAnsi"/>
+                <w:b/>
+                <w:sz w:val="20"/>
+                <w:szCs w:val="20"/>
+              </w:rPr>
+            </w:pPr>
+            <w:r>
               <w:rPr>
                 <w:rFonts w:asciiTheme="majorHAnsi" w:hAnsiTheme="majorHAnsi" w:cstheme="majorHAnsi"/>
                 <w:b/>
                 <w:sz w:val="22"/>
                 <w:szCs w:val="22"/>
-              </w:rPr>
-              <w:id w:val="-884714593"/>
-              <w14:checkbox>
-                <w14:checked w14:val="0"/>
-                <w14:checkedState w14:val="2612" w14:font="MS Gothic"/>
-                <w14:uncheckedState w14:val="2610" w14:font="MS Gothic"/>
-              </w14:checkbox>
-            </w:sdtPr>
-            <w:sdtContent>
-              <w:p>
-                <w:pPr>
-                  <w:jc w:val="center"/>
-                  <w:rPr>
-                    <w:rFonts w:asciiTheme="majorHAnsi" w:hAnsiTheme="majorHAnsi" w:cstheme="majorHAnsi"/>
-                    <w:b/>
-                    <w:sz w:val="20"/>
-                    <w:szCs w:val="20"/>
-                  </w:rPr>
-                </w:pPr>
-                <w:r>
-                  <w:rPr>
-                    <w:rFonts w:ascii="MS Gothic" w:eastAsia="MS Gothic" w:hAnsi="MS Gothic" w:cstheme="majorHAnsi" w:hint="eastAsia"/>
-                    <w:b/>
-                    <w:sz w:val="22"/>
-                    <w:szCs w:val="22"/>
-                  </w:rPr>
-                  <w:t>☐</w:t>
-                </w:r>
-              </w:p>
-            </w:sdtContent>
-          </w:sdt>
+                <w:highlight w:val="yellow"/>
+              </w:rPr>
+              <w:t>${astreinte}</w:t>
+            </w:r>
+          </w:p>
         </w:tc>
       </w:tr>
       <w:tr>
@@ -8462,8 +8445,8 @@
               <w:rPr>
                 <w:rFonts w:asciiTheme="majorHAnsi" w:hAnsiTheme="majorHAnsi" w:cstheme="majorHAnsi"/>
                 <w:bCs/>
-                <w:sz w:val="20"/>
-                <w:szCs w:val="20"/>
+                <w:sz w:val="22"/>
+                <w:szCs w:val="22"/>
               </w:rPr>
               <w:t>Annuel</w:t>
             </w:r>
@@ -8490,10 +8473,10 @@
               <w:rPr>
                 <w:rFonts w:asciiTheme="majorHAnsi" w:hAnsiTheme="majorHAnsi" w:cstheme="majorHAnsi"/>
                 <w:b/>
-                <w:sz w:val="20"/>
-                <w:szCs w:val="20"/>
-              </w:rPr>
-              <w:t>540€</w:t>
+                <w:sz w:val="22"/>
+                <w:szCs w:val="22"/>
+              </w:rPr>
+              <w:t>540 €</w:t>
             </w:r>
           </w:p>
         </w:tc>
@@ -8521,44 +8504,27 @@
               <w:t>Je choisis cette option :</w:t>
             </w:r>
           </w:p>
-          <w:sdt>
-            <w:sdtPr>
+          <w:p>
+            <w:pPr>
+              <w:jc w:val="center"/>
+              <w:rPr>
+                <w:rFonts w:asciiTheme="majorHAnsi" w:hAnsiTheme="majorHAnsi" w:cstheme="majorHAnsi"/>
+                <w:b/>
+                <w:sz w:val="20"/>
+                <w:szCs w:val="20"/>
+              </w:rPr>
+            </w:pPr>
+            <w:r>
               <w:rPr>
                 <w:rFonts w:asciiTheme="majorHAnsi" w:hAnsiTheme="majorHAnsi" w:cstheme="majorHAnsi"/>
                 <w:b/>
                 <w:sz w:val="22"/>
                 <w:szCs w:val="22"/>
-              </w:rPr>
-              <w:id w:val="664204702"/>
-              <w14:checkbox>
-                <w14:checked w14:val="0"/>
-                <w14:checkedState w14:val="2612" w14:font="MS Gothic"/>
-                <w14:uncheckedState w14:val="2610" w14:font="MS Gothic"/>
-              </w14:checkbox>
-            </w:sdtPr>
-            <w:sdtContent>
-              <w:p>
-                <w:pPr>
-                  <w:jc w:val="center"/>
-                  <w:rPr>
-                    <w:rFonts w:asciiTheme="majorHAnsi" w:hAnsiTheme="majorHAnsi" w:cstheme="majorHAnsi"/>
-                    <w:b/>
-                    <w:sz w:val="20"/>
-                    <w:szCs w:val="20"/>
-                  </w:rPr>
-                </w:pPr>
-                <w:r>
-                  <w:rPr>
-                    <w:rFonts w:ascii="MS Gothic" w:eastAsia="MS Gothic" w:hAnsi="MS Gothic" w:cstheme="majorHAnsi" w:hint="eastAsia"/>
-                    <w:b/>
-                    <w:sz w:val="22"/>
-                    <w:szCs w:val="22"/>
-                  </w:rPr>
-                  <w:t>☐</w:t>
-                </w:r>
-              </w:p>
-            </w:sdtContent>
-          </w:sdt>
+                <w:highlight w:val="yellow"/>
+              </w:rPr>
+              <w:t>${extranet}</w:t>
+            </w:r>
+          </w:p>
         </w:tc>
       </w:tr>
     </w:tbl>
@@ -23884,7 +23850,7 @@
         <v:path o:extrusionok="f" gradientshapeok="t" o:connecttype="rect"/>
         <o:lock v:ext="edit" aspectratio="t"/>
       </v:shapetype>
-      <v:shape id="_x0000_i1049" type="#_x0000_t75" style="width:11.25pt;height:11.25pt" o:bullet="t">
+      <v:shape id="_x0000_i1053" type="#_x0000_t75" style="width:11.55pt;height:11.55pt" o:bullet="t">
         <v:imagedata r:id="rId1" o:title="msoB89C"/>
       </v:shape>
     </w:pict>
@@ -30820,15 +30786,6 @@
 </file>
 
 <file path=customXml/item1.xml><?xml version="1.0" encoding="utf-8"?>
-<?mso-contentType ?>
-<FormTemplates xmlns="http://schemas.microsoft.com/sharepoint/v3/contenttype/forms">
-  <Display>DocumentLibraryForm</Display>
-  <Edit>DocumentLibraryForm</Edit>
-  <New>DocumentLibraryForm</New>
-</FormTemplates>
-</file>
-
-<file path=customXml/item2.xml><?xml version="1.0" encoding="utf-8"?>
 <ct:contentTypeSchema xmlns:ct="http://schemas.microsoft.com/office/2006/metadata/contentType" xmlns:ma="http://schemas.microsoft.com/office/2006/metadata/properties/metaAttributes" ct:_="" ma:_="" ma:contentTypeName="Document" ma:contentTypeID="0x0101009A48164D7D65854B905EED1564EB77BA" ma:contentTypeVersion="17" ma:contentTypeDescription="Crée un document." ma:contentTypeScope="" ma:versionID="372b9616908911e5b95693d7b75d97b6">
   <xsd:schema xmlns:xsd="http://www.w3.org/2001/XMLSchema" xmlns:xs="http://www.w3.org/2001/XMLSchema" xmlns:p="http://schemas.microsoft.com/office/2006/metadata/properties" xmlns:ns2="85a0121b-fcc6-457e-a5b5-b11cb49ddf38" xmlns:ns3="eac839f9-9a83-47fe-be05-fd01e73819d2" targetNamespace="http://schemas.microsoft.com/office/2006/metadata/properties" ma:root="true" ma:fieldsID="f7f296dd0740e44032f9b851b79534c3" ns2:_="" ns3:_="">
     <xsd:import namespace="85a0121b-fcc6-457e-a5b5-b11cb49ddf38"/>
@@ -31077,7 +31034,20 @@
 </ct:contentTypeSchema>
 </file>
 
+<file path=customXml/item2.xml><?xml version="1.0" encoding="utf-8"?>
+<?mso-contentType ?>
+<FormTemplates xmlns="http://schemas.microsoft.com/sharepoint/v3/contenttype/forms">
+  <Display>DocumentLibraryForm</Display>
+  <Edit>DocumentLibraryForm</Edit>
+  <New>DocumentLibraryForm</New>
+</FormTemplates>
+</file>
+
 <file path=customXml/item3.xml><?xml version="1.0" encoding="utf-8"?>
+<b:Sources xmlns:b="http://schemas.openxmlformats.org/officeDocument/2006/bibliography" xmlns="http://schemas.openxmlformats.org/officeDocument/2006/bibliography" SelectedStyle="\APASixthEditionOfficeOnline.xsl" StyleName="APA" Version="6"/>
+</file>
+
+<file path=customXml/item4.xml><?xml version="1.0" encoding="utf-8"?>
 <p:properties xmlns:p="http://schemas.microsoft.com/office/2006/metadata/properties" xmlns:xsi="http://www.w3.org/2001/XMLSchema-instance" xmlns:pc="http://schemas.microsoft.com/office/infopath/2007/PartnerControls">
   <documentManagement>
     <TaxCatchAll xmlns="eac839f9-9a83-47fe-be05-fd01e73819d2" xsi:nil="true"/>
@@ -31088,19 +31058,7 @@
 </p:properties>
 </file>
 
-<file path=customXml/item4.xml><?xml version="1.0" encoding="utf-8"?>
-<b:Sources xmlns:b="http://schemas.openxmlformats.org/officeDocument/2006/bibliography" xmlns="http://schemas.openxmlformats.org/officeDocument/2006/bibliography" SelectedStyle="\APASixthEditionOfficeOnline.xsl" StyleName="APA" Version="6"/>
-</file>
-
 <file path=customXml/itemProps1.xml><?xml version="1.0" encoding="utf-8"?>
-<ds:datastoreItem xmlns:ds="http://schemas.openxmlformats.org/officeDocument/2006/customXml" ds:itemID="{8E644BFA-6638-4E96-B839-CA8889C7888C}">
-  <ds:schemaRefs>
-    <ds:schemaRef ds:uri="http://schemas.microsoft.com/sharepoint/v3/contenttype/forms"/>
-  </ds:schemaRefs>
-</ds:datastoreItem>
-</file>
-
-<file path=customXml/itemProps2.xml><?xml version="1.0" encoding="utf-8"?>
 <ds:datastoreItem xmlns:ds="http://schemas.openxmlformats.org/officeDocument/2006/customXml" ds:itemID="{1536652A-6D09-4F4B-A714-793C756B2F39}">
   <ds:schemaRefs>
     <ds:schemaRef ds:uri="http://schemas.microsoft.com/office/2006/metadata/contentType"/>
@@ -31119,7 +31077,23 @@
 </ds:datastoreItem>
 </file>
 
+<file path=customXml/itemProps2.xml><?xml version="1.0" encoding="utf-8"?>
+<ds:datastoreItem xmlns:ds="http://schemas.openxmlformats.org/officeDocument/2006/customXml" ds:itemID="{8E644BFA-6638-4E96-B839-CA8889C7888C}">
+  <ds:schemaRefs>
+    <ds:schemaRef ds:uri="http://schemas.microsoft.com/sharepoint/v3/contenttype/forms"/>
+  </ds:schemaRefs>
+</ds:datastoreItem>
+</file>
+
 <file path=customXml/itemProps3.xml><?xml version="1.0" encoding="utf-8"?>
+<ds:datastoreItem xmlns:ds="http://schemas.openxmlformats.org/officeDocument/2006/customXml" ds:itemID="{660114B8-47F0-4CF6-95BF-BECE49A91C7F}">
+  <ds:schemaRefs>
+    <ds:schemaRef ds:uri="http://schemas.openxmlformats.org/officeDocument/2006/bibliography"/>
+  </ds:schemaRefs>
+</ds:datastoreItem>
+</file>
+
+<file path=customXml/itemProps4.xml><?xml version="1.0" encoding="utf-8"?>
 <ds:datastoreItem xmlns:ds="http://schemas.openxmlformats.org/officeDocument/2006/customXml" ds:itemID="{43A789F4-CBD7-46C3-B9CC-2C6840C0B41C}">
   <ds:schemaRefs>
     <ds:schemaRef ds:uri="http://schemas.microsoft.com/office/2006/metadata/properties"/>
@@ -31128,12 +31102,4 @@
     <ds:schemaRef ds:uri="85a0121b-fcc6-457e-a5b5-b11cb49ddf38"/>
   </ds:schemaRefs>
 </ds:datastoreItem>
-</file>
-
-<file path=customXml/itemProps4.xml><?xml version="1.0" encoding="utf-8"?>
-<ds:datastoreItem xmlns:ds="http://schemas.openxmlformats.org/officeDocument/2006/customXml" ds:itemID="{660114B8-47F0-4CF6-95BF-BECE49A91C7F}">
-  <ds:schemaRefs>
-    <ds:schemaRef ds:uri="http://schemas.openxmlformats.org/officeDocument/2006/bibliography"/>
-  </ds:schemaRefs>
-</ds:datastoreItem>
 </file>
</xml_diff>